<commit_message>
Switch to more modern PKCS12 keystore containers
</commit_message>
<xml_diff>
--- a/doc/Gedanken.docx
+++ b/doc/Gedanken.docx
@@ -563,7 +563,7 @@
       <w:r>
         <w:t xml:space="preserve"> (</w:t>
       </w:r>
-      <w:hyperlink r:id="rId7" w:history="1">
+      <w:hyperlink r:id="rId7" w:anchor="HttpOnly" w:history="1">
         <w:r>
           <w:rPr>
             <w:rStyle w:val="Hyperlink"/>
@@ -866,13 +866,7 @@
         <w:rPr>
           <w:lang w:val="en-US"/>
         </w:rPr>
-        <w:t xml:space="preserve"> in </w:t>
-      </w:r>
-      <w:r>
-        <w:rPr>
-          <w:lang w:val="en-US"/>
-        </w:rPr>
-        <w:t>Cookie</w:t>
+        <w:t xml:space="preserve"> in Cookie</w:t>
       </w:r>
     </w:p>
     <w:p>
@@ -951,10 +945,7 @@
       </w:r>
       <w:proofErr w:type="spellStart"/>
       <w:r>
-        <w:t>Tokenspeich</w:t>
-      </w:r>
-      <w:r>
-        <w:t>erung</w:t>
+        <w:t>Tokenspeicherung</w:t>
       </w:r>
       <w:proofErr w:type="spellEnd"/>
       <w:r>
@@ -1015,11 +1006,7 @@
       </w:r>
       <w:proofErr w:type="spellEnd"/>
       <w:r>
-        <w:t xml:space="preserve"> </w:t>
-      </w:r>
-      <w:proofErr w:type="spellStart"/>
-      <w:r>
-        <w:t>generieren</w:t>
+        <w:t xml:space="preserve"> generieren</w:t>
       </w:r>
     </w:p>
     <w:p>
@@ -1030,7 +1017,6 @@
           <w:numId w:val="4"/>
         </w:numPr>
       </w:pPr>
-      <w:proofErr w:type="spellEnd"/>
       <w:r>
         <w:t>Passwort ist 123456aA</w:t>
       </w:r>
@@ -1051,7 +1037,7 @@
           <w:rPr>
             <w:rStyle w:val="Hyperlink"/>
           </w:rPr>
-          <w:t>https://code-adda.com/2018/06/enable-https-with-self-signed-certificate-in-spring-boot/</w:t>
+          <w:t>https://www.baeldung.com/spring-boot-https-self-signed-certificate</w:t>
         </w:r>
       </w:hyperlink>
     </w:p>
@@ -1066,6 +1052,8 @@
           <w:lang w:val="en-US"/>
         </w:rPr>
       </w:pPr>
+      <w:bookmarkStart w:id="0" w:name="_GoBack"/>
+      <w:bookmarkEnd w:id="0"/>
       <w:proofErr w:type="spellStart"/>
       <w:r>
         <w:rPr>
@@ -1085,7 +1073,7 @@
         <w:rPr>
           <w:lang w:val="en-US"/>
         </w:rPr>
-        <w:t>genkey</w:t>
+        <w:t>genkeypair</w:t>
       </w:r>
       <w:proofErr w:type="spellEnd"/>
       <w:r>
@@ -1099,7 +1087,7 @@
         <w:rPr>
           <w:lang w:val="en-US"/>
         </w:rPr>
-        <w:t>tomcatssl</w:t>
+        <w:t>keystore</w:t>
       </w:r>
       <w:proofErr w:type="spellEnd"/>
       <w:r>
@@ -1141,6 +1129,20 @@
         <w:rPr>
           <w:lang w:val="en-US"/>
         </w:rPr>
+        <w:t>storetype</w:t>
+      </w:r>
+      <w:proofErr w:type="spellEnd"/>
+      <w:r>
+        <w:rPr>
+          <w:lang w:val="en-US"/>
+        </w:rPr>
+        <w:t xml:space="preserve"> PKCS12 -</w:t>
+      </w:r>
+      <w:proofErr w:type="spellStart"/>
+      <w:r>
+        <w:rPr>
+          <w:lang w:val="en-US"/>
+        </w:rPr>
         <w:t>keystore</w:t>
       </w:r>
       <w:proofErr w:type="spellEnd"/>
@@ -1148,21 +1150,7 @@
         <w:rPr>
           <w:lang w:val="en-US"/>
         </w:rPr>
-        <w:t xml:space="preserve"> </w:t>
-      </w:r>
-      <w:proofErr w:type="spellStart"/>
-      <w:r>
-        <w:rPr>
-          <w:lang w:val="en-US"/>
-        </w:rPr>
-        <w:t>keystore.jks</w:t>
-      </w:r>
-      <w:proofErr w:type="spellEnd"/>
-      <w:r>
-        <w:rPr>
-          <w:lang w:val="en-US"/>
-        </w:rPr>
-        <w:t xml:space="preserve"> -validity 3650</w:t>
+        <w:t xml:space="preserve"> keystore.p12 -validity 3650</w:t>
       </w:r>
     </w:p>
     <w:p>
@@ -1177,10 +1165,11 @@
         <w:t xml:space="preserve">Danach die </w:t>
       </w:r>
       <w:r>
-        <w:t xml:space="preserve">JKS </w:t>
-      </w:r>
-      <w:bookmarkStart w:id="0" w:name="_GoBack"/>
-      <w:bookmarkEnd w:id="0"/>
+        <w:t>P12</w:t>
+      </w:r>
+      <w:r>
+        <w:t xml:space="preserve"> </w:t>
+      </w:r>
       <w:r>
         <w:t xml:space="preserve">Datei unter </w:t>
       </w:r>
@@ -2225,6 +2214,7 @@
   <w:style w:type="character" w:default="1" w:styleId="DefaultParagraphFont">
     <w:name w:val="Default Paragraph Font"/>
     <w:uiPriority w:val="1"/>
+    <w:semiHidden/>
     <w:unhideWhenUsed/>
   </w:style>
   <w:style w:type="table" w:default="1" w:styleId="TableNormal">

</xml_diff>